<commit_message>
Comments and new constructor
Added some documentation and a new constructor for the GridMap class.
</commit_message>
<xml_diff>
--- a/Group Report CR.docx
+++ b/Group Report CR.docx
@@ -114,14 +114,17 @@
         <w:ind w:firstLine="720"/>
       </w:pPr>
       <w:r>
+        <w:t xml:space="preserve">In the GridMap class Colum wrote the code for the program to hold a two-dimensional array representing the landscape. The </w:t>
+      </w:r>
+      <w:r>
+        <w:t xml:space="preserve">GridMap </w:t>
+      </w:r>
+      <w:r>
+        <w:t xml:space="preserve">class holds a </w:t>
+      </w:r>
+      <w:r>
         <w:lastRenderedPageBreak/>
-        <w:t xml:space="preserve">In the GridMap class Colum wrote the code for the program to hold a two-dimensional array representing the landscape. The </w:t>
-      </w:r>
-      <w:r>
-        <w:t xml:space="preserve">GridMap </w:t>
-      </w:r>
-      <w:r>
-        <w:t>class holds a representation of the landscape in 1’s and 0’s as well as several methods to collect information about the landscape. The GridMap class has a isDry method to tell whether a given square is dry or not as well as the getDryNeighbors method which returns the number of dry neighbors adjacent to a given square. These two methods are both called upon elsewhere in the program including in the Population class.</w:t>
+        <w:t>representation of the landscape in 1’s and 0’s as well as several methods to collect information about the landscape. The GridMap class has a isDry method to tell whether a given square is dry or not as well as the getDryNeighbors method which returns the number of dry neighbors adjacent to a given square. These two methods are both called upon elsewhere in the program including in the Population class.</w:t>
       </w:r>
     </w:p>
     <w:p>
@@ -176,8 +179,12 @@
       <w:r>
         <w:t xml:space="preserve">The user has two options of how to start the simulation: he/she can choose to assign hare and puma populations to particular squares or he/she can choose to assign random populations across the map between 0 and 5. </w:t>
       </w:r>
-      <w:bookmarkStart w:id="0" w:name="_GoBack"/>
-      <w:bookmarkEnd w:id="0"/>
+      <w:r>
+        <w:t>Once it is determi</w:t>
+      </w:r>
+      <w:r>
+        <w:t>ned how to start the simulation</w:t>
+      </w:r>
     </w:p>
     <w:p>
       <w:pPr>
@@ -273,6 +280,18 @@
       <w:r>
         <w:t xml:space="preserve">In our first meeting we briefly touched upon our previous programming experience and what each member of the group was best suited to contribute. </w:t>
       </w:r>
+      <w:r>
+        <w:t xml:space="preserve">Xiao was especially interested to work on the build tool and she decided to write the build file. Colum took on the task of writing the main method as well as the classes to hold the data on the animal populations and the landscape. Given Sarah’s experience writing code to print data in her previous physics coursework volunteered to write the code that would print the data to the file as well as the classes that would hold the puma and hare population characteristics. </w:t>
+      </w:r>
+    </w:p>
+    <w:p>
+      <w:pPr>
+        <w:spacing w:line="480" w:lineRule="auto"/>
+        <w:ind w:firstLine="720"/>
+      </w:pPr>
+      <w:r>
+        <w:t xml:space="preserve">We chose to meet regularly to discuss face-to-face the project’s progress and brainstorm the continued direction of the project.  </w:t>
+      </w:r>
     </w:p>
     <w:p>
       <w:pPr>
@@ -518,14 +537,42 @@
         <w:spacing w:line="480" w:lineRule="auto"/>
       </w:pPr>
       <w:r>
+        <w:t xml:space="preserve">Brief summary of what we did, </w:t>
+      </w:r>
+    </w:p>
+    <w:p>
+      <w:pPr>
+        <w:pStyle w:val="ListParagraph"/>
+        <w:numPr>
+          <w:ilvl w:val="0"/>
+          <w:numId w:val="5"/>
+        </w:numPr>
+        <w:spacing w:line="480" w:lineRule="auto"/>
+      </w:pPr>
+      <w:r>
         <w:t>Needed better design planning and division of labour. I’ve never done a prog</w:t>
       </w:r>
       <w:r>
         <w:t xml:space="preserve">ramming group </w:t>
       </w:r>
       <w:r>
-        <w:t xml:space="preserve">project before and I wasn’t sure how we should divide our work up between us. </w:t>
-      </w:r>
+        <w:t>project before and I wasn’t sure how we should divide our work up bet</w:t>
+      </w:r>
+      <w:bookmarkStart w:id="0" w:name="_GoBack"/>
+      <w:bookmarkEnd w:id="0"/>
+      <w:r>
+        <w:t xml:space="preserve">ween us. </w:t>
+      </w:r>
+    </w:p>
+    <w:p>
+      <w:pPr>
+        <w:pStyle w:val="ListParagraph"/>
+        <w:numPr>
+          <w:ilvl w:val="0"/>
+          <w:numId w:val="5"/>
+        </w:numPr>
+        <w:spacing w:line="480" w:lineRule="auto"/>
+      </w:pPr>
     </w:p>
     <w:p>
       <w:pPr>
@@ -568,10 +615,11 @@
       <w:headerReference w:type="default" r:id="rId10"/>
       <w:footerReference w:type="even" r:id="rId11"/>
       <w:footerReference w:type="default" r:id="rId12"/>
-      <w:pgSz w:w="12240" w:h="15840"/>
+      <w:pgSz w:w="11900" w:h="16840"/>
       <w:pgMar w:top="1440" w:right="1800" w:bottom="1440" w:left="1800" w:header="720" w:footer="720" w:gutter="0"/>
       <w:cols w:space="720"/>
       <w:docGrid w:linePitch="360"/>
+      <w:printerSettings r:id="rId13"/>
     </w:sectPr>
   </w:body>
 </w:document>
@@ -2922,7 +2970,7 @@
 </file>
 
 <file path=customXml/itemProps1.xml><?xml version="1.0" encoding="utf-8"?>
-<ds:datastoreItem xmlns:ds="http://schemas.openxmlformats.org/officeDocument/2006/customXml" ds:itemID="{9AA85430-762F-7941-96D8-63DF40AC27A8}">
+<ds:datastoreItem xmlns:ds="http://schemas.openxmlformats.org/officeDocument/2006/customXml" ds:itemID="{6C9E80D4-3A1B-6D41-B165-81153C2DB890}">
   <ds:schemaRefs>
     <ds:schemaRef ds:uri="http://schemas.openxmlformats.org/officeDocument/2006/bibliography"/>
   </ds:schemaRefs>

</xml_diff>